<commit_message>
Update (DRAFT) NIEMOpen PGB Meeting Minutes 25 Jan 2024 v2 1-29-2024.docx
PGB minutes update 25 Jan
</commit_message>
<xml_diff>
--- a/pgb-meeting-minutes/2024/25-January-2024/(DRAFT) NIEMOpen PGB Meeting Minutes 25 Jan 2024 v2 1-29-2024.docx
+++ b/pgb-meeting-minutes/2024/25-January-2024/(DRAFT) NIEMOpen PGB Meeting Minutes 25 Jan 2024 v2 1-29-2024.docx
@@ -395,13 +395,8 @@
         <w:t>and PGB</w:t>
       </w:r>
       <w:r>
-        <w:t xml:space="preserve"> voting </w:t>
-      </w:r>
-      <w:proofErr w:type="gramStart"/>
-      <w:r>
-        <w:t>members</w:t>
-      </w:r>
-      <w:proofErr w:type="gramEnd"/>
+        <w:t xml:space="preserve"> voting members</w:t>
+      </w:r>
     </w:p>
     <w:p>
       <w:pPr>
@@ -436,13 +431,8 @@
         <w:t xml:space="preserve"> concerning </w:t>
       </w:r>
       <w:r>
-        <w:t xml:space="preserve">CY 2024 PGB Q2-4 meeting </w:t>
-      </w:r>
-      <w:proofErr w:type="gramStart"/>
-      <w:r>
-        <w:t>dates</w:t>
-      </w:r>
-      <w:proofErr w:type="gramEnd"/>
+        <w:t>CY 2024 PGB Q2-4 meeting dates</w:t>
+      </w:r>
     </w:p>
     <w:p>
       <w:pPr>
@@ -470,13 +460,8 @@
           <w:numId w:val="4"/>
         </w:numPr>
       </w:pPr>
-      <w:proofErr w:type="spellStart"/>
-      <w:r>
-        <w:t>NIENOpen</w:t>
-      </w:r>
-      <w:proofErr w:type="spellEnd"/>
-      <w:r>
-        <w:t xml:space="preserve"> 202</w:t>
+      <w:r>
+        <w:t>NIENOpen 202</w:t>
       </w:r>
       <w:r>
         <w:t>5</w:t>
@@ -566,14 +551,12 @@
       <w:r>
         <w:t xml:space="preserve"> </w:t>
       </w:r>
-      <w:proofErr w:type="spellStart"/>
       <w:r>
         <w:rPr>
           <w:highlight w:val="yellow"/>
         </w:rPr>
         <w:t>xxxxxxxxxx</w:t>
       </w:r>
-      <w:proofErr w:type="spellEnd"/>
     </w:p>
     <w:p>
       <w:pPr>
@@ -1597,10 +1580,7 @@
         </w:numPr>
       </w:pPr>
       <w:r>
-        <w:t xml:space="preserve">PGB </w:t>
-      </w:r>
-      <w:r>
-        <w:t>Expert Voting Members (TSCs)</w:t>
+        <w:t>PGB Expert Voting Members (TSCs)</w:t>
       </w:r>
     </w:p>
     <w:p>
@@ -1677,10 +1657,7 @@
         </w:numPr>
       </w:pPr>
       <w:r>
-        <w:t xml:space="preserve">Q3 </w:t>
-      </w:r>
-      <w:r>
-        <w:t>Financial Snapshot – Cathie Mayo (OASIS)</w:t>
+        <w:t>Q3 Financial Snapshot – Cathie Mayo (OASIS)</w:t>
       </w:r>
     </w:p>
     <w:p>
@@ -1773,10 +1750,7 @@
         </w:numPr>
       </w:pPr>
       <w:r>
-        <w:t>NBAC Update – Kamra</w:t>
-      </w:r>
-      <w:r>
-        <w:t xml:space="preserve">n Atri </w:t>
+        <w:t xml:space="preserve">NBAC Update – Kamran Atri </w:t>
       </w:r>
     </w:p>
     <w:p>
@@ -1831,10 +1805,7 @@
         </w:numPr>
       </w:pPr>
       <w:r>
-        <w:t>Training Stats, STRATCOM &amp; Analytics – Aubrey Beach &amp; S</w:t>
-      </w:r>
-      <w:r>
-        <w:t>hunda Louis</w:t>
+        <w:t>Training Stats, STRATCOM &amp; Analytics – Aubrey Beach &amp; Shunda Louis</w:t>
       </w:r>
     </w:p>
     <w:p>
@@ -1899,10 +1870,7 @@
         </w:numPr>
       </w:pPr>
       <w:r>
-        <w:t xml:space="preserve">NMO </w:t>
-      </w:r>
-      <w:r>
-        <w:t>Transition</w:t>
+        <w:t>NMO Transition</w:t>
       </w:r>
     </w:p>
     <w:p>
@@ -2692,13 +2660,8 @@
       </w:pPr>
       <w:r>
         <w:lastRenderedPageBreak/>
-        <w:t xml:space="preserve">(Approved) NIEMOpen PGB Meeting Minutes 26 Oct 23 </w:t>
-      </w:r>
-      <w:proofErr w:type="gramStart"/>
-      <w:r>
-        <w:t>v2</w:t>
-      </w:r>
-      <w:proofErr w:type="gramEnd"/>
+        <w:t>(Approved) NIEMOpen PGB Meeting Minutes 26 Oct 23 v2</w:t>
+      </w:r>
     </w:p>
     <w:p>
       <w:r>
@@ -2947,7 +2910,6 @@
           <w:docPartUnique/>
         </w:docPartObj>
       </w:sdtPr>
-      <w:sdtEndPr/>
       <w:sdtContent>
         <w:r>
           <w:rPr>

</xml_diff>